<commit_message>
Completed Task 5 and removed "pick up"
Yippee just upload it.
</commit_message>
<xml_diff>
--- a/NewNewTask4/Task4/Task 5.docx
+++ b/NewNewTask4/Task4/Task 5.docx
@@ -1,6 +1,6 @@
 
 <file path=word/document.xml><?xml version="1.0" encoding="utf-8"?>
-<w:document xmlns:wpc="http://schemas.microsoft.com/office/word/2010/wordprocessingCanvas" xmlns:cx="http://schemas.microsoft.com/office/drawing/2014/chartex" xmlns:cx1="http://schemas.microsoft.com/office/drawing/2015/9/8/chartex" xmlns:cx2="http://schemas.microsoft.com/office/drawing/2015/10/21/chartex" xmlns:cx3="http://schemas.microsoft.com/office/drawing/2016/5/9/chartex" xmlns:cx4="http://schemas.microsoft.com/office/drawing/2016/5/10/chartex" xmlns:cx5="http://schemas.microsoft.com/office/drawing/2016/5/11/chartex" xmlns:cx6="http://schemas.microsoft.com/office/drawing/2016/5/12/chartex" xmlns:cx7="http://schemas.microsoft.com/office/drawing/2016/5/13/chartex" xmlns:cx8="http://schemas.microsoft.com/office/drawing/2016/5/14/chartex" xmlns:mc="http://schemas.openxmlformats.org/markup-compatibility/2006" xmlns:aink="http://schemas.microsoft.com/office/drawing/2016/ink" xmlns:am3d="http://schemas.microsoft.com/office/drawing/2017/model3d" xmlns:o="urn:schemas-microsoft-com:office:office" xmlns:oel="http://schemas.microsoft.com/office/2019/extlst" xmlns:r="http://schemas.openxmlformats.org/officeDocument/2006/relationships" xmlns:m="http://schemas.openxmlformats.org/officeDocument/2006/math" xmlns:v="urn:schemas-microsoft-com:vml" xmlns:wp14="http://schemas.microsoft.com/office/word/2010/wordprocessingDrawing" xmlns:wp="http://schemas.openxmlformats.org/drawingml/2006/wordprocessingDrawing" xmlns:w10="urn:schemas-microsoft-com:office:word" xmlns:w="http://schemas.openxmlformats.org/wordprocessingml/2006/main" xmlns:w14="http://schemas.microsoft.com/office/word/2010/wordml" xmlns:w15="http://schemas.microsoft.com/office/word/2012/wordml" xmlns:w16cex="http://schemas.microsoft.com/office/word/2018/wordml/cex" xmlns:w16cid="http://schemas.microsoft.com/office/word/2016/wordml/cid" xmlns:w16="http://schemas.microsoft.com/office/word/2018/wordml" xmlns:w16sdtdh="http://schemas.microsoft.com/office/word/2020/wordml/sdtdatahash" xmlns:w16se="http://schemas.microsoft.com/office/word/2015/wordml/symex" xmlns:wpg="http://schemas.microsoft.com/office/word/2010/wordprocessingGroup" xmlns:wpi="http://schemas.microsoft.com/office/word/2010/wordprocessingInk" xmlns:wne="http://schemas.microsoft.com/office/word/2006/wordml" xmlns:wps="http://schemas.microsoft.com/office/word/2010/wordprocessingShape" mc:Ignorable="w14 w15 w16se w16cid w16 w16cex w16sdtdh wp14">
+<w:document xmlns:wpc="http://schemas.microsoft.com/office/word/2010/wordprocessingCanvas" xmlns:cx="http://schemas.microsoft.com/office/drawing/2014/chartex" xmlns:cx1="http://schemas.microsoft.com/office/drawing/2015/9/8/chartex" xmlns:cx2="http://schemas.microsoft.com/office/drawing/2015/10/21/chartex" xmlns:cx3="http://schemas.microsoft.com/office/drawing/2016/5/9/chartex" xmlns:cx4="http://schemas.microsoft.com/office/drawing/2016/5/10/chartex" xmlns:cx5="http://schemas.microsoft.com/office/drawing/2016/5/11/chartex" xmlns:cx6="http://schemas.microsoft.com/office/drawing/2016/5/12/chartex" xmlns:cx7="http://schemas.microsoft.com/office/drawing/2016/5/13/chartex" xmlns:cx8="http://schemas.microsoft.com/office/drawing/2016/5/14/chartex" xmlns:mc="http://schemas.openxmlformats.org/markup-compatibility/2006" xmlns:aink="http://schemas.microsoft.com/office/drawing/2016/ink" xmlns:am3d="http://schemas.microsoft.com/office/drawing/2017/model3d" xmlns:o="urn:schemas-microsoft-com:office:office" xmlns:oel="http://schemas.microsoft.com/office/2019/extlst" xmlns:r="http://schemas.openxmlformats.org/officeDocument/2006/relationships" xmlns:m="http://schemas.openxmlformats.org/officeDocument/2006/math" xmlns:v="urn:schemas-microsoft-com:vml" xmlns:wp14="http://schemas.microsoft.com/office/word/2010/wordprocessingDrawing" xmlns:wp="http://schemas.openxmlformats.org/drawingml/2006/wordprocessingDrawing" xmlns:w10="urn:schemas-microsoft-com:office:word" xmlns:w="http://schemas.openxmlformats.org/wordprocessingml/2006/main" xmlns:w14="http://schemas.microsoft.com/office/word/2010/wordml" xmlns:w15="http://schemas.microsoft.com/office/word/2012/wordml" xmlns:w16cex="http://schemas.microsoft.com/office/word/2018/wordml/cex" xmlns:w16cid="http://schemas.microsoft.com/office/word/2016/wordml/cid" xmlns:w16="http://schemas.microsoft.com/office/word/2018/wordml" xmlns:w16du="http://schemas.microsoft.com/office/word/2023/wordml/word16du" xmlns:w16sdtdh="http://schemas.microsoft.com/office/word/2020/wordml/sdtdatahash" xmlns:w16se="http://schemas.microsoft.com/office/word/2015/wordml/symex" xmlns:wpg="http://schemas.microsoft.com/office/word/2010/wordprocessingGroup" xmlns:wpi="http://schemas.microsoft.com/office/word/2010/wordprocessingInk" xmlns:wne="http://schemas.microsoft.com/office/word/2006/wordml" xmlns:wps="http://schemas.microsoft.com/office/word/2010/wordprocessingShape" mc:Ignorable="w14 w15 w16se w16cid w16 w16cex w16sdtdh w16du wp14">
   <w:body>
     <w:p>
       <w:pPr>
@@ -126,120 +126,14 @@
       <w:r>
         <w:t>2.</w:t>
       </w:r>
-    </w:p>
-    <w:p>
-      <w:r>
-        <w:t>3.</w:t>
-      </w:r>
-    </w:p>
-    <w:p>
-      <w:r>
-        <w:t>4. Resource List</w:t>
-      </w:r>
-    </w:p>
-    <w:p>
-      <w:r>
-        <w:t>Besides AIE resources I used these videos to help me better understand how to use Git.</w:t>
-      </w:r>
-    </w:p>
-    <w:p>
-      <w:hyperlink r:id="rId7" w:history="1">
-        <w:r>
-          <w:rPr>
-            <w:rStyle w:val="Hyperlink"/>
-          </w:rPr>
-          <w:t>https://www.youtube.com/watch?v=8Dd7KRpKeaE</w:t>
-        </w:r>
-      </w:hyperlink>
-    </w:p>
-    <w:p>
-      <w:hyperlink r:id="rId8" w:history="1">
-        <w:r>
-          <w:rPr>
-            <w:rStyle w:val="Hyperlink"/>
-          </w:rPr>
-          <w:t>https://www.youtube.com/watch?v=0nzJXJAhlsk</w:t>
-        </w:r>
-      </w:hyperlink>
-    </w:p>
-    <w:p/>
-    <w:p>
-      <w:r>
-        <w:t>5. Description of Challenges</w:t>
-      </w:r>
-    </w:p>
-    <w:p>
-      <w:r>
-        <w:t xml:space="preserve">The version control was mostly fine to work with. I’ve used git a tiny bit before, but always in a very limited capacity. The primary challenge I encountered occurred when I started Task 4 on my home computer, which as running an older version of Visual Studio. Everything pulled and ran on my </w:t>
-      </w:r>
-      <w:proofErr w:type="gramStart"/>
-      <w:r>
-        <w:t>computer</w:t>
-      </w:r>
-      <w:proofErr w:type="gramEnd"/>
-      <w:r>
-        <w:t xml:space="preserve"> and it pushed to main fine, but when pulling it to the school computers certain files needed to be reformatted </w:t>
-      </w:r>
-      <w:r>
-        <w:t xml:space="preserve">to work with Visual Studio 2022.  This was thankfully a small issue and I resolved it by letting Visual Studio reformat and change what it needed to. I then updated my personal computer’s version of Visual Studio to ensure parity in future. </w:t>
-      </w:r>
-      <w:r>
-        <w:t xml:space="preserve"> </w:t>
-      </w:r>
-    </w:p>
-    <w:p/>
-    <w:p>
-      <w:r>
-        <w:t>6. Description of Weaknesses</w:t>
-      </w:r>
-    </w:p>
-    <w:p>
-      <w:r>
-        <w:t xml:space="preserve">My biggest weakness around git is </w:t>
-      </w:r>
-      <w:proofErr w:type="gramStart"/>
-      <w:r>
-        <w:t>definitely around</w:t>
-      </w:r>
-      <w:proofErr w:type="gramEnd"/>
-      <w:r>
-        <w:t xml:space="preserve"> branches and merges, which I still do not fully understand. I will try to resolve these by watching researching and learning from more resources around using </w:t>
-      </w:r>
-      <w:proofErr w:type="spellStart"/>
-      <w:r>
-        <w:t>Github</w:t>
-      </w:r>
-      <w:proofErr w:type="spellEnd"/>
-      <w:r>
-        <w:t xml:space="preserve"> in teams, especially as this will be a major component of the end of year group assessment.  Another weakness I have is that I do not push changes frequently enough, resulting in several features being updated at once and unhelpful descriptions as I usually forget exactly what I’ve worked on throughout the day. I will work to upload changes with each separate feature I work on, so that others are better able to understand and approve my work. Once again this will be especially important for group projects.</w:t>
-      </w:r>
-    </w:p>
-    <w:p/>
-    <w:p>
-      <w:r>
-        <w:br w:type="page"/>
-      </w:r>
-    </w:p>
-    <w:p>
-      <w:r>
-        <w:lastRenderedPageBreak/>
-        <w:t>2 Commits for each task.</w:t>
-      </w:r>
-    </w:p>
-    <w:p>
-      <w:r>
-        <w:t>Task 1:</w:t>
-      </w:r>
-    </w:p>
-    <w:p>
-      <w:hyperlink r:id="rId9" w:history="1">
-        <w:r>
-          <w:rPr>
-            <w:rStyle w:val="Hyperlink"/>
-          </w:rPr>
-          <w:t>https://github.com/Jaspungus/IntroToCPP/commit/b9279b810e8849f797435ea416aebc99e8bdd8cd</w:t>
-        </w:r>
-      </w:hyperlink>
+      <w:r>
+        <w:t xml:space="preserve"> Merge Commit</w:t>
+      </w:r>
+    </w:p>
+    <w:p>
+      <w:r>
+        <w:t>https://github.com/Jaspungus/IntroToCPP/commit/b01fc28fb43f3d87e2736458fc4b53cc6fe4ce06</w:t>
+      </w:r>
     </w:p>
     <w:p>
       <w:r>
@@ -247,10 +141,10 @@
           <w:noProof/>
         </w:rPr>
         <w:drawing>
-          <wp:inline distT="0" distB="0" distL="0" distR="0" wp14:anchorId="6B03BD43" wp14:editId="22E1457E">
-            <wp:extent cx="5731510" cy="3134360"/>
-            <wp:effectExtent l="0" t="0" r="2540" b="8890"/>
-            <wp:docPr id="3" name="Picture 3"/>
+          <wp:inline distT="0" distB="0" distL="0" distR="0" wp14:anchorId="095C242F" wp14:editId="1DFBCA14">
+            <wp:extent cx="5731510" cy="3104515"/>
+            <wp:effectExtent l="0" t="0" r="2540" b="635"/>
+            <wp:docPr id="855237716" name="Picture 1" descr="A screenshot of a computer&#10;&#10;Description automatically generated"/>
             <wp:cNvGraphicFramePr>
               <a:graphicFrameLocks xmlns:a="http://schemas.openxmlformats.org/drawingml/2006/main" noChangeAspect="1"/>
             </wp:cNvGraphicFramePr>
@@ -258,7 +152,157 @@
               <a:graphicData uri="http://schemas.openxmlformats.org/drawingml/2006/picture">
                 <pic:pic xmlns:pic="http://schemas.openxmlformats.org/drawingml/2006/picture">
                   <pic:nvPicPr>
-                    <pic:cNvPr id="1" name=""/>
+                    <pic:cNvPr id="855237716" name="Picture 1" descr="A screenshot of a computer&#10;&#10;Description automatically generated"/>
+                    <pic:cNvPicPr/>
+                  </pic:nvPicPr>
+                  <pic:blipFill>
+                    <a:blip r:embed="rId7"/>
+                    <a:stretch>
+                      <a:fillRect/>
+                    </a:stretch>
+                  </pic:blipFill>
+                  <pic:spPr>
+                    <a:xfrm>
+                      <a:off x="0" y="0"/>
+                      <a:ext cx="5731510" cy="3104515"/>
+                    </a:xfrm>
+                    <a:prstGeom prst="rect">
+                      <a:avLst/>
+                    </a:prstGeom>
+                  </pic:spPr>
+                </pic:pic>
+              </a:graphicData>
+            </a:graphic>
+          </wp:inline>
+        </w:drawing>
+      </w:r>
+    </w:p>
+    <w:p>
+      <w:r>
+        <w:lastRenderedPageBreak/>
+        <w:t>3.</w:t>
+      </w:r>
+      <w:r>
+        <w:t xml:space="preserve"> Pull Request</w:t>
+      </w:r>
+    </w:p>
+    <w:p>
+      <w:r>
+        <w:t>I’m not fully sure what I have to do here.  Hope this is right.</w:t>
+      </w:r>
+    </w:p>
+    <w:p>
+      <w:hyperlink r:id="rId8" w:history="1">
+        <w:r>
+          <w:rPr>
+            <w:rStyle w:val="Hyperlink"/>
+          </w:rPr>
+          <w:t xml:space="preserve">Pull Request Test by </w:t>
+        </w:r>
+        <w:proofErr w:type="spellStart"/>
+        <w:r>
+          <w:rPr>
+            <w:rStyle w:val="Hyperlink"/>
+          </w:rPr>
+          <w:t>Jaspungus</w:t>
+        </w:r>
+        <w:proofErr w:type="spellEnd"/>
+        <w:r>
+          <w:rPr>
+            <w:rStyle w:val="Hyperlink"/>
+          </w:rPr>
+          <w:t xml:space="preserve"> · Pull Request #1 · </w:t>
+        </w:r>
+        <w:proofErr w:type="spellStart"/>
+        <w:r>
+          <w:rPr>
+            <w:rStyle w:val="Hyperlink"/>
+          </w:rPr>
+          <w:t>Jaspungus</w:t>
+        </w:r>
+        <w:proofErr w:type="spellEnd"/>
+        <w:r>
+          <w:rPr>
+            <w:rStyle w:val="Hyperlink"/>
+          </w:rPr>
+          <w:t>/</w:t>
+        </w:r>
+        <w:proofErr w:type="spellStart"/>
+        <w:r>
+          <w:rPr>
+            <w:rStyle w:val="Hyperlink"/>
+          </w:rPr>
+          <w:t>IntroToCPP</w:t>
+        </w:r>
+        <w:proofErr w:type="spellEnd"/>
+        <w:r>
+          <w:rPr>
+            <w:rStyle w:val="Hyperlink"/>
+          </w:rPr>
+          <w:t xml:space="preserve"> (github.com)</w:t>
+        </w:r>
+      </w:hyperlink>
+    </w:p>
+    <w:p>
+      <w:r>
+        <w:rPr>
+          <w:noProof/>
+        </w:rPr>
+        <w:drawing>
+          <wp:inline distT="0" distB="0" distL="0" distR="0" wp14:anchorId="3F840F00" wp14:editId="75E4EB0F">
+            <wp:extent cx="5731510" cy="3104515"/>
+            <wp:effectExtent l="0" t="0" r="2540" b="635"/>
+            <wp:docPr id="1450030327" name="Picture 1" descr="A screenshot of a computer&#10;&#10;Description automatically generated"/>
+            <wp:cNvGraphicFramePr>
+              <a:graphicFrameLocks xmlns:a="http://schemas.openxmlformats.org/drawingml/2006/main" noChangeAspect="1"/>
+            </wp:cNvGraphicFramePr>
+            <a:graphic xmlns:a="http://schemas.openxmlformats.org/drawingml/2006/main">
+              <a:graphicData uri="http://schemas.openxmlformats.org/drawingml/2006/picture">
+                <pic:pic xmlns:pic="http://schemas.openxmlformats.org/drawingml/2006/picture">
+                  <pic:nvPicPr>
+                    <pic:cNvPr id="1450030327" name="Picture 1" descr="A screenshot of a computer&#10;&#10;Description automatically generated"/>
+                    <pic:cNvPicPr/>
+                  </pic:nvPicPr>
+                  <pic:blipFill>
+                    <a:blip r:embed="rId9"/>
+                    <a:stretch>
+                      <a:fillRect/>
+                    </a:stretch>
+                  </pic:blipFill>
+                  <pic:spPr>
+                    <a:xfrm>
+                      <a:off x="0" y="0"/>
+                      <a:ext cx="5731510" cy="3104515"/>
+                    </a:xfrm>
+                    <a:prstGeom prst="rect">
+                      <a:avLst/>
+                    </a:prstGeom>
+                  </pic:spPr>
+                </pic:pic>
+              </a:graphicData>
+            </a:graphic>
+          </wp:inline>
+        </w:drawing>
+      </w:r>
+    </w:p>
+    <w:p>
+      <w:r>
+        <w:rPr>
+          <w:noProof/>
+        </w:rPr>
+        <w:drawing>
+          <wp:inline distT="0" distB="0" distL="0" distR="0" wp14:anchorId="2881CAEB" wp14:editId="26AEF7EC">
+            <wp:extent cx="5731510" cy="3104515"/>
+            <wp:effectExtent l="0" t="0" r="2540" b="635"/>
+            <wp:docPr id="578197413" name="Picture 1" descr="A screenshot of a computer&#10;&#10;Description automatically generated"/>
+            <wp:cNvGraphicFramePr>
+              <a:graphicFrameLocks xmlns:a="http://schemas.openxmlformats.org/drawingml/2006/main" noChangeAspect="1"/>
+            </wp:cNvGraphicFramePr>
+            <a:graphic xmlns:a="http://schemas.openxmlformats.org/drawingml/2006/main">
+              <a:graphicData uri="http://schemas.openxmlformats.org/drawingml/2006/picture">
+                <pic:pic xmlns:pic="http://schemas.openxmlformats.org/drawingml/2006/picture">
+                  <pic:nvPicPr>
+                    <pic:cNvPr id="578197413" name="Picture 1" descr="A screenshot of a computer&#10;&#10;Description automatically generated"/>
                     <pic:cNvPicPr/>
                   </pic:nvPicPr>
                   <pic:blipFill>
@@ -270,7 +314,7 @@
                   <pic:spPr>
                     <a:xfrm>
                       <a:off x="0" y="0"/>
-                      <a:ext cx="5731510" cy="3134360"/>
+                      <a:ext cx="5731510" cy="3104515"/>
                     </a:xfrm>
                     <a:prstGeom prst="rect">
                       <a:avLst/>
@@ -284,57 +328,76 @@
       </w:r>
     </w:p>
     <w:p>
+      <w:r>
+        <w:t>4. Resource List</w:t>
+      </w:r>
+    </w:p>
+    <w:p>
+      <w:r>
+        <w:t>Besides AIE resources I used these videos to help me better understand how to use Git.</w:t>
+      </w:r>
+    </w:p>
+    <w:p>
       <w:hyperlink r:id="rId11" w:history="1">
         <w:r>
           <w:rPr>
             <w:rStyle w:val="Hyperlink"/>
           </w:rPr>
-          <w:t>https://github.com/Jaspungus/IntroToCPP/commit/f8b6af1be5e6537035af16eb97b4743b88a149ad</w:t>
+          <w:t>https://www.youtube.com/watch?v=8Dd7KRpKeaE</w:t>
         </w:r>
       </w:hyperlink>
     </w:p>
     <w:p>
-      <w:r>
-        <w:rPr>
-          <w:noProof/>
-        </w:rPr>
-        <w:drawing>
-          <wp:inline distT="0" distB="0" distL="0" distR="0" wp14:anchorId="5583CA9C" wp14:editId="60A20FCF">
-            <wp:extent cx="5731510" cy="3134360"/>
-            <wp:effectExtent l="0" t="0" r="2540" b="8890"/>
-            <wp:docPr id="4" name="Picture 4"/>
-            <wp:cNvGraphicFramePr>
-              <a:graphicFrameLocks xmlns:a="http://schemas.openxmlformats.org/drawingml/2006/main" noChangeAspect="1"/>
-            </wp:cNvGraphicFramePr>
-            <a:graphic xmlns:a="http://schemas.openxmlformats.org/drawingml/2006/main">
-              <a:graphicData uri="http://schemas.openxmlformats.org/drawingml/2006/picture">
-                <pic:pic xmlns:pic="http://schemas.openxmlformats.org/drawingml/2006/picture">
-                  <pic:nvPicPr>
-                    <pic:cNvPr id="1" name=""/>
-                    <pic:cNvPicPr/>
-                  </pic:nvPicPr>
-                  <pic:blipFill>
-                    <a:blip r:embed="rId12"/>
-                    <a:stretch>
-                      <a:fillRect/>
-                    </a:stretch>
-                  </pic:blipFill>
-                  <pic:spPr>
-                    <a:xfrm>
-                      <a:off x="0" y="0"/>
-                      <a:ext cx="5731510" cy="3134360"/>
-                    </a:xfrm>
-                    <a:prstGeom prst="rect">
-                      <a:avLst/>
-                    </a:prstGeom>
-                  </pic:spPr>
-                </pic:pic>
-              </a:graphicData>
-            </a:graphic>
-          </wp:inline>
-        </w:drawing>
-      </w:r>
-    </w:p>
+      <w:hyperlink r:id="rId12" w:history="1">
+        <w:r>
+          <w:rPr>
+            <w:rStyle w:val="Hyperlink"/>
+          </w:rPr>
+          <w:t>https://www.youtube.com/watch?v=0nzJXJAhlsk</w:t>
+        </w:r>
+      </w:hyperlink>
+    </w:p>
+    <w:p/>
+    <w:p>
+      <w:r>
+        <w:lastRenderedPageBreak/>
+        <w:t>5. Description of Challenges</w:t>
+      </w:r>
+    </w:p>
+    <w:p>
+      <w:r>
+        <w:t xml:space="preserve">The version control was mostly fine to work with. I’ve used git a tiny bit before, but always in a very limited capacity. The primary challenge I encountered occurred when I started Task 4 on my home computer, which as running an older version of Visual Studio. Everything pulled and ran on my computer and it pushed to main fine, but when pulling it to the school computers certain files needed to be reformatted </w:t>
+      </w:r>
+      <w:r>
+        <w:t xml:space="preserve">to work with Visual Studio 2022.  This was thankfully a small issue and I resolved it by letting Visual Studio reformat and change what it needed to. I then updated my personal computer’s version of Visual Studio to ensure parity in future. </w:t>
+      </w:r>
+      <w:r>
+        <w:t xml:space="preserve"> </w:t>
+      </w:r>
+      <w:r>
+        <w:t xml:space="preserve">I also got briefly stuck on </w:t>
+      </w:r>
+    </w:p>
+    <w:p/>
+    <w:p>
+      <w:r>
+        <w:t>6. Description of Weaknesses</w:t>
+      </w:r>
+    </w:p>
+    <w:p>
+      <w:r>
+        <w:t xml:space="preserve">My biggest weakness around git is definitely around branches and merges, which I still do not fully understand. I will try to resolve these by watching researching and learning from more resources around using </w:t>
+      </w:r>
+      <w:proofErr w:type="spellStart"/>
+      <w:r>
+        <w:t>Github</w:t>
+      </w:r>
+      <w:proofErr w:type="spellEnd"/>
+      <w:r>
+        <w:t xml:space="preserve"> in teams, especially as this will be a major component of the end of year group assessment.  Another weakness I have is that I do not push changes frequently enough, resulting in several features being updated at once and unhelpful descriptions as I usually forget exactly what I’ve worked on throughout the day. I will work to upload changes with each separate feature I work on, so that others are better able to understand and approve my work. Once again this will be especially important for group projects.</w:t>
+      </w:r>
+    </w:p>
+    <w:p/>
     <w:p>
       <w:r>
         <w:br w:type="page"/>
@@ -343,12 +406,12 @@
     <w:p>
       <w:r>
         <w:lastRenderedPageBreak/>
-        <w:t xml:space="preserve">Task 2: </w:t>
-      </w:r>
-    </w:p>
-    <w:p>
-      <w:r>
-        <w:t xml:space="preserve">Perhaps problematically this was done in my Task1 solution, because it was all the same code. But this is the first commit where proper testing began. </w:t>
+        <w:t>2 Commits for each task.</w:t>
+      </w:r>
+    </w:p>
+    <w:p>
+      <w:r>
+        <w:t>Task 1:</w:t>
       </w:r>
     </w:p>
     <w:p>
@@ -357,7 +420,7 @@
           <w:rPr>
             <w:rStyle w:val="Hyperlink"/>
           </w:rPr>
-          <w:t>https://github.com/Jaspungus/IntroToCPP/commit/5c6b857dbae083ca9eb22164957da11285796dc4</w:t>
+          <w:t>https://github.com/Jaspungus/IntroToCPP/commit/b9279b810e8849f797435ea416aebc99e8bdd8cd</w:t>
         </w:r>
       </w:hyperlink>
     </w:p>
@@ -367,10 +430,10 @@
           <w:noProof/>
         </w:rPr>
         <w:drawing>
-          <wp:inline distT="0" distB="0" distL="0" distR="0" wp14:anchorId="170FAFCF" wp14:editId="43CFF2B3">
+          <wp:inline distT="0" distB="0" distL="0" distR="0" wp14:anchorId="6B03BD43" wp14:editId="22E1457E">
             <wp:extent cx="5731510" cy="3134360"/>
             <wp:effectExtent l="0" t="0" r="2540" b="8890"/>
-            <wp:docPr id="5" name="Picture 5"/>
+            <wp:docPr id="3" name="Picture 3"/>
             <wp:cNvGraphicFramePr>
               <a:graphicFrameLocks xmlns:a="http://schemas.openxmlformats.org/drawingml/2006/main" noChangeAspect="1"/>
             </wp:cNvGraphicFramePr>
@@ -402,9 +465,16 @@
           </wp:inline>
         </w:drawing>
       </w:r>
-      <w:r>
-        <w:t>https://github.com/Jaspungus/IntroToCPP/commit/c66d9e36d220db20a0345d3e1dfe033017dae72d#diff-65e429841f58e700a8c71578cd575ae40d8590c0c329c03649235d327193ab73</w:t>
-      </w:r>
+    </w:p>
+    <w:p>
+      <w:hyperlink r:id="rId15" w:history="1">
+        <w:r>
+          <w:rPr>
+            <w:rStyle w:val="Hyperlink"/>
+          </w:rPr>
+          <w:t>https://github.com/Jaspungus/IntroToCPP/commit/f8b6af1be5e6537035af16eb97b4743b88a149ad</w:t>
+        </w:r>
+      </w:hyperlink>
     </w:p>
     <w:p>
       <w:r>
@@ -412,10 +482,10 @@
           <w:noProof/>
         </w:rPr>
         <w:drawing>
-          <wp:inline distT="0" distB="0" distL="0" distR="0" wp14:anchorId="17BD51A9" wp14:editId="0EA1C151">
+          <wp:inline distT="0" distB="0" distL="0" distR="0" wp14:anchorId="5583CA9C" wp14:editId="60A20FCF">
             <wp:extent cx="5731510" cy="3134360"/>
             <wp:effectExtent l="0" t="0" r="2540" b="8890"/>
-            <wp:docPr id="6" name="Picture 6"/>
+            <wp:docPr id="4" name="Picture 4"/>
             <wp:cNvGraphicFramePr>
               <a:graphicFrameLocks xmlns:a="http://schemas.openxmlformats.org/drawingml/2006/main" noChangeAspect="1"/>
             </wp:cNvGraphicFramePr>
@@ -427,7 +497,7 @@
                     <pic:cNvPicPr/>
                   </pic:nvPicPr>
                   <pic:blipFill>
-                    <a:blip r:embed="rId15"/>
+                    <a:blip r:embed="rId16"/>
                     <a:stretch>
                       <a:fillRect/>
                     </a:stretch>
@@ -456,68 +526,21 @@
     <w:p>
       <w:r>
         <w:lastRenderedPageBreak/>
-        <w:t>Task 3:</w:t>
-      </w:r>
-      <w:r>
-        <w:br/>
-      </w:r>
-      <w:hyperlink r:id="rId16" w:history="1">
+        <w:t xml:space="preserve">Task 2: </w:t>
+      </w:r>
+    </w:p>
+    <w:p>
+      <w:r>
+        <w:t xml:space="preserve">Perhaps problematically this was done in my Task1 solution, because it was all the same code. But this is the first commit where proper testing began. </w:t>
+      </w:r>
+    </w:p>
+    <w:p>
+      <w:hyperlink r:id="rId17" w:history="1">
         <w:r>
           <w:rPr>
             <w:rStyle w:val="Hyperlink"/>
           </w:rPr>
-          <w:t>https://github.com/Jaspungus/IntroToCPP/commit/ad81b37cab33145d886e012c1f59e0a467dfcbd6</w:t>
-        </w:r>
-        <w:r>
-          <w:rPr>
-            <w:rStyle w:val="Hyperlink"/>
-            <w:noProof/>
-          </w:rPr>
-          <w:drawing>
-            <wp:inline distT="0" distB="0" distL="0" distR="0" wp14:anchorId="68BFBA7C" wp14:editId="1E6209CE">
-              <wp:extent cx="5731510" cy="3134360"/>
-              <wp:effectExtent l="0" t="0" r="2540" b="8890"/>
-              <wp:docPr id="7" name="Picture 7"/>
-              <wp:cNvGraphicFramePr>
-                <a:graphicFrameLocks xmlns:a="http://schemas.openxmlformats.org/drawingml/2006/main" noChangeAspect="1"/>
-              </wp:cNvGraphicFramePr>
-              <a:graphic xmlns:a="http://schemas.openxmlformats.org/drawingml/2006/main">
-                <a:graphicData uri="http://schemas.openxmlformats.org/drawingml/2006/picture">
-                  <pic:pic xmlns:pic="http://schemas.openxmlformats.org/drawingml/2006/picture">
-                    <pic:nvPicPr>
-                      <pic:cNvPr id="1" name=""/>
-                      <pic:cNvPicPr/>
-                    </pic:nvPicPr>
-                    <pic:blipFill>
-                      <a:blip r:embed="rId17"/>
-                      <a:stretch>
-                        <a:fillRect/>
-                      </a:stretch>
-                    </pic:blipFill>
-                    <pic:spPr>
-                      <a:xfrm>
-                        <a:off x="0" y="0"/>
-                        <a:ext cx="5731510" cy="3134360"/>
-                      </a:xfrm>
-                      <a:prstGeom prst="rect">
-                        <a:avLst/>
-                      </a:prstGeom>
-                    </pic:spPr>
-                  </pic:pic>
-                </a:graphicData>
-              </a:graphic>
-            </wp:inline>
-          </w:drawing>
-        </w:r>
-      </w:hyperlink>
-    </w:p>
-    <w:p>
-      <w:hyperlink r:id="rId18" w:history="1">
-        <w:r>
-          <w:rPr>
-            <w:rStyle w:val="Hyperlink"/>
-          </w:rPr>
-          <w:t>https://github.com/Jaspungus/IntroToCPP/commit/83e1a07899edcc8a7cc8bb54e74889a2691e24c8</w:t>
+          <w:t>https://github.com/Jaspungus/IntroToCPP/commit/5c6b857dbae083ca9eb22164957da11285796dc4</w:t>
         </w:r>
       </w:hyperlink>
     </w:p>
@@ -527,10 +550,55 @@
           <w:noProof/>
         </w:rPr>
         <w:drawing>
-          <wp:inline distT="0" distB="0" distL="0" distR="0" wp14:anchorId="332D4F97" wp14:editId="3613FC9C">
+          <wp:inline distT="0" distB="0" distL="0" distR="0" wp14:anchorId="170FAFCF" wp14:editId="43CFF2B3">
             <wp:extent cx="5731510" cy="3134360"/>
             <wp:effectExtent l="0" t="0" r="2540" b="8890"/>
-            <wp:docPr id="9" name="Picture 9"/>
+            <wp:docPr id="5" name="Picture 5"/>
+            <wp:cNvGraphicFramePr>
+              <a:graphicFrameLocks xmlns:a="http://schemas.openxmlformats.org/drawingml/2006/main" noChangeAspect="1"/>
+            </wp:cNvGraphicFramePr>
+            <a:graphic xmlns:a="http://schemas.openxmlformats.org/drawingml/2006/main">
+              <a:graphicData uri="http://schemas.openxmlformats.org/drawingml/2006/picture">
+                <pic:pic xmlns:pic="http://schemas.openxmlformats.org/drawingml/2006/picture">
+                  <pic:nvPicPr>
+                    <pic:cNvPr id="1" name=""/>
+                    <pic:cNvPicPr/>
+                  </pic:nvPicPr>
+                  <pic:blipFill>
+                    <a:blip r:embed="rId18"/>
+                    <a:stretch>
+                      <a:fillRect/>
+                    </a:stretch>
+                  </pic:blipFill>
+                  <pic:spPr>
+                    <a:xfrm>
+                      <a:off x="0" y="0"/>
+                      <a:ext cx="5731510" cy="3134360"/>
+                    </a:xfrm>
+                    <a:prstGeom prst="rect">
+                      <a:avLst/>
+                    </a:prstGeom>
+                  </pic:spPr>
+                </pic:pic>
+              </a:graphicData>
+            </a:graphic>
+          </wp:inline>
+        </w:drawing>
+      </w:r>
+      <w:r>
+        <w:t>https://github.com/Jaspungus/IntroToCPP/commit/c66d9e36d220db20a0345d3e1dfe033017dae72d#diff-65e429841f58e700a8c71578cd575ae40d8590c0c329c03649235d327193ab73</w:t>
+      </w:r>
+    </w:p>
+    <w:p>
+      <w:r>
+        <w:rPr>
+          <w:noProof/>
+        </w:rPr>
+        <w:drawing>
+          <wp:inline distT="0" distB="0" distL="0" distR="0" wp14:anchorId="17BD51A9" wp14:editId="0EA1C151">
+            <wp:extent cx="5731510" cy="3134360"/>
+            <wp:effectExtent l="0" t="0" r="2540" b="8890"/>
+            <wp:docPr id="6" name="Picture 6"/>
             <wp:cNvGraphicFramePr>
               <a:graphicFrameLocks xmlns:a="http://schemas.openxmlformats.org/drawingml/2006/main" noChangeAspect="1"/>
             </wp:cNvGraphicFramePr>
@@ -571,28 +639,127 @@
     <w:p>
       <w:r>
         <w:lastRenderedPageBreak/>
+        <w:t>Task 3:</w:t>
+      </w:r>
+      <w:r>
+        <w:br/>
+      </w:r>
+      <w:hyperlink r:id="rId20" w:history="1">
+        <w:r>
+          <w:rPr>
+            <w:rStyle w:val="Hyperlink"/>
+          </w:rPr>
+          <w:t>https://github.com/Jaspungus/IntroToCPP/commit/ad81b37cab33145d886e012c1f59e0a467dfcbd6</w:t>
+        </w:r>
+        <w:r>
+          <w:rPr>
+            <w:rStyle w:val="Hyperlink"/>
+            <w:noProof/>
+          </w:rPr>
+          <w:drawing>
+            <wp:inline distT="0" distB="0" distL="0" distR="0" wp14:anchorId="68BFBA7C" wp14:editId="1E6209CE">
+              <wp:extent cx="5731510" cy="3134360"/>
+              <wp:effectExtent l="0" t="0" r="2540" b="8890"/>
+              <wp:docPr id="7" name="Picture 7"/>
+              <wp:cNvGraphicFramePr>
+                <a:graphicFrameLocks xmlns:a="http://schemas.openxmlformats.org/drawingml/2006/main" noChangeAspect="1"/>
+              </wp:cNvGraphicFramePr>
+              <a:graphic xmlns:a="http://schemas.openxmlformats.org/drawingml/2006/main">
+                <a:graphicData uri="http://schemas.openxmlformats.org/drawingml/2006/picture">
+                  <pic:pic xmlns:pic="http://schemas.openxmlformats.org/drawingml/2006/picture">
+                    <pic:nvPicPr>
+                      <pic:cNvPr id="1" name=""/>
+                      <pic:cNvPicPr/>
+                    </pic:nvPicPr>
+                    <pic:blipFill>
+                      <a:blip r:embed="rId21"/>
+                      <a:stretch>
+                        <a:fillRect/>
+                      </a:stretch>
+                    </pic:blipFill>
+                    <pic:spPr>
+                      <a:xfrm>
+                        <a:off x="0" y="0"/>
+                        <a:ext cx="5731510" cy="3134360"/>
+                      </a:xfrm>
+                      <a:prstGeom prst="rect">
+                        <a:avLst/>
+                      </a:prstGeom>
+                    </pic:spPr>
+                  </pic:pic>
+                </a:graphicData>
+              </a:graphic>
+            </wp:inline>
+          </w:drawing>
+        </w:r>
+      </w:hyperlink>
+    </w:p>
+    <w:p>
+      <w:hyperlink r:id="rId22" w:history="1">
+        <w:r>
+          <w:rPr>
+            <w:rStyle w:val="Hyperlink"/>
+          </w:rPr>
+          <w:t>https://github.com/Jaspungus/IntroToCPP/commit/83e1a07899edcc8a7cc8bb54e74889a2691e24c8</w:t>
+        </w:r>
+      </w:hyperlink>
+    </w:p>
+    <w:p>
+      <w:r>
+        <w:rPr>
+          <w:noProof/>
+        </w:rPr>
+        <w:drawing>
+          <wp:inline distT="0" distB="0" distL="0" distR="0" wp14:anchorId="332D4F97" wp14:editId="3613FC9C">
+            <wp:extent cx="5731510" cy="3134360"/>
+            <wp:effectExtent l="0" t="0" r="2540" b="8890"/>
+            <wp:docPr id="9" name="Picture 9"/>
+            <wp:cNvGraphicFramePr>
+              <a:graphicFrameLocks xmlns:a="http://schemas.openxmlformats.org/drawingml/2006/main" noChangeAspect="1"/>
+            </wp:cNvGraphicFramePr>
+            <a:graphic xmlns:a="http://schemas.openxmlformats.org/drawingml/2006/main">
+              <a:graphicData uri="http://schemas.openxmlformats.org/drawingml/2006/picture">
+                <pic:pic xmlns:pic="http://schemas.openxmlformats.org/drawingml/2006/picture">
+                  <pic:nvPicPr>
+                    <pic:cNvPr id="1" name=""/>
+                    <pic:cNvPicPr/>
+                  </pic:nvPicPr>
+                  <pic:blipFill>
+                    <a:blip r:embed="rId23"/>
+                    <a:stretch>
+                      <a:fillRect/>
+                    </a:stretch>
+                  </pic:blipFill>
+                  <pic:spPr>
+                    <a:xfrm>
+                      <a:off x="0" y="0"/>
+                      <a:ext cx="5731510" cy="3134360"/>
+                    </a:xfrm>
+                    <a:prstGeom prst="rect">
+                      <a:avLst/>
+                    </a:prstGeom>
+                  </pic:spPr>
+                </pic:pic>
+              </a:graphicData>
+            </a:graphic>
+          </wp:inline>
+        </w:drawing>
+      </w:r>
+    </w:p>
+    <w:p>
+      <w:r>
+        <w:br w:type="page"/>
+      </w:r>
+    </w:p>
+    <w:p>
+      <w:r>
+        <w:lastRenderedPageBreak/>
         <w:t>Task 4:</w:t>
       </w:r>
     </w:p>
     <w:p>
       <w:r>
-        <w:t xml:space="preserve">There are many more than 2 commits to this one. These are from the Task 4 I </w:t>
-      </w:r>
-      <w:proofErr w:type="gramStart"/>
-      <w:r>
-        <w:t>actually went</w:t>
-      </w:r>
-      <w:proofErr w:type="gramEnd"/>
-      <w:r>
-        <w:t xml:space="preserve"> with, rather than the 2 or so I did not. </w:t>
-      </w:r>
-      <w:proofErr w:type="gramStart"/>
-      <w:r>
-        <w:t>Also</w:t>
-      </w:r>
-      <w:proofErr w:type="gramEnd"/>
-      <w:r>
-        <w:t xml:space="preserve"> some of these commits were made from home on my personal account </w:t>
+        <w:t xml:space="preserve">There are many more than 2 commits to this one. These are from the Task 4 I actually went with, rather than the 2 or so I did not. Also some of these commits were made from home on my personal account </w:t>
       </w:r>
       <w:proofErr w:type="spellStart"/>
       <w:r>
@@ -612,7 +779,7 @@
       </w:r>
     </w:p>
     <w:p>
-      <w:hyperlink r:id="rId20" w:history="1">
+      <w:hyperlink r:id="rId24" w:history="1">
         <w:r>
           <w:rPr>
             <w:rStyle w:val="Hyperlink"/>
@@ -642,7 +809,7 @@
                     <pic:cNvPicPr/>
                   </pic:nvPicPr>
                   <pic:blipFill>
-                    <a:blip r:embed="rId21"/>
+                    <a:blip r:embed="rId25"/>
                     <a:stretch>
                       <a:fillRect/>
                     </a:stretch>
@@ -687,7 +854,7 @@
                     <pic:cNvPicPr/>
                   </pic:nvPicPr>
                   <pic:blipFill>
-                    <a:blip r:embed="rId22"/>
+                    <a:blip r:embed="rId26"/>
                     <a:stretch>
                       <a:fillRect/>
                     </a:stretch>
@@ -719,7 +886,7 @@
 </file>
 
 <file path=word/numbering.xml><?xml version="1.0" encoding="utf-8"?>
-<w:numbering xmlns:wpc="http://schemas.microsoft.com/office/word/2010/wordprocessingCanvas" xmlns:cx="http://schemas.microsoft.com/office/drawing/2014/chartex" xmlns:cx1="http://schemas.microsoft.com/office/drawing/2015/9/8/chartex" xmlns:cx2="http://schemas.microsoft.com/office/drawing/2015/10/21/chartex" xmlns:cx3="http://schemas.microsoft.com/office/drawing/2016/5/9/chartex" xmlns:cx4="http://schemas.microsoft.com/office/drawing/2016/5/10/chartex" xmlns:cx5="http://schemas.microsoft.com/office/drawing/2016/5/11/chartex" xmlns:cx6="http://schemas.microsoft.com/office/drawing/2016/5/12/chartex" xmlns:cx7="http://schemas.microsoft.com/office/drawing/2016/5/13/chartex" xmlns:cx8="http://schemas.microsoft.com/office/drawing/2016/5/14/chartex" xmlns:mc="http://schemas.openxmlformats.org/markup-compatibility/2006" xmlns:aink="http://schemas.microsoft.com/office/drawing/2016/ink" xmlns:am3d="http://schemas.microsoft.com/office/drawing/2017/model3d" xmlns:o="urn:schemas-microsoft-com:office:office" xmlns:oel="http://schemas.microsoft.com/office/2019/extlst" xmlns:r="http://schemas.openxmlformats.org/officeDocument/2006/relationships" xmlns:m="http://schemas.openxmlformats.org/officeDocument/2006/math" xmlns:v="urn:schemas-microsoft-com:vml" xmlns:wp14="http://schemas.microsoft.com/office/word/2010/wordprocessingDrawing" xmlns:wp="http://schemas.openxmlformats.org/drawingml/2006/wordprocessingDrawing" xmlns:w10="urn:schemas-microsoft-com:office:word" xmlns:w="http://schemas.openxmlformats.org/wordprocessingml/2006/main" xmlns:w14="http://schemas.microsoft.com/office/word/2010/wordml" xmlns:w15="http://schemas.microsoft.com/office/word/2012/wordml" xmlns:w16cex="http://schemas.microsoft.com/office/word/2018/wordml/cex" xmlns:w16cid="http://schemas.microsoft.com/office/word/2016/wordml/cid" xmlns:w16="http://schemas.microsoft.com/office/word/2018/wordml" xmlns:w16sdtdh="http://schemas.microsoft.com/office/word/2020/wordml/sdtdatahash" xmlns:w16se="http://schemas.microsoft.com/office/word/2015/wordml/symex" xmlns:wpg="http://schemas.microsoft.com/office/word/2010/wordprocessingGroup" xmlns:wpi="http://schemas.microsoft.com/office/word/2010/wordprocessingInk" xmlns:wne="http://schemas.microsoft.com/office/word/2006/wordml" xmlns:wps="http://schemas.microsoft.com/office/word/2010/wordprocessingShape" mc:Ignorable="w14 w15 w16se w16cid w16 w16cex w16sdtdh wp14">
+<w:numbering xmlns:wpc="http://schemas.microsoft.com/office/word/2010/wordprocessingCanvas" xmlns:cx="http://schemas.microsoft.com/office/drawing/2014/chartex" xmlns:cx1="http://schemas.microsoft.com/office/drawing/2015/9/8/chartex" xmlns:cx2="http://schemas.microsoft.com/office/drawing/2015/10/21/chartex" xmlns:cx3="http://schemas.microsoft.com/office/drawing/2016/5/9/chartex" xmlns:cx4="http://schemas.microsoft.com/office/drawing/2016/5/10/chartex" xmlns:cx5="http://schemas.microsoft.com/office/drawing/2016/5/11/chartex" xmlns:cx6="http://schemas.microsoft.com/office/drawing/2016/5/12/chartex" xmlns:cx7="http://schemas.microsoft.com/office/drawing/2016/5/13/chartex" xmlns:cx8="http://schemas.microsoft.com/office/drawing/2016/5/14/chartex" xmlns:mc="http://schemas.openxmlformats.org/markup-compatibility/2006" xmlns:aink="http://schemas.microsoft.com/office/drawing/2016/ink" xmlns:am3d="http://schemas.microsoft.com/office/drawing/2017/model3d" xmlns:o="urn:schemas-microsoft-com:office:office" xmlns:oel="http://schemas.microsoft.com/office/2019/extlst" xmlns:r="http://schemas.openxmlformats.org/officeDocument/2006/relationships" xmlns:m="http://schemas.openxmlformats.org/officeDocument/2006/math" xmlns:v="urn:schemas-microsoft-com:vml" xmlns:wp14="http://schemas.microsoft.com/office/word/2010/wordprocessingDrawing" xmlns:wp="http://schemas.openxmlformats.org/drawingml/2006/wordprocessingDrawing" xmlns:w10="urn:schemas-microsoft-com:office:word" xmlns:w="http://schemas.openxmlformats.org/wordprocessingml/2006/main" xmlns:w14="http://schemas.microsoft.com/office/word/2010/wordml" xmlns:w15="http://schemas.microsoft.com/office/word/2012/wordml" xmlns:w16cex="http://schemas.microsoft.com/office/word/2018/wordml/cex" xmlns:w16cid="http://schemas.microsoft.com/office/word/2016/wordml/cid" xmlns:w16="http://schemas.microsoft.com/office/word/2018/wordml" xmlns:w16du="http://schemas.microsoft.com/office/word/2023/wordml/word16du" xmlns:w16sdtdh="http://schemas.microsoft.com/office/word/2020/wordml/sdtdatahash" xmlns:w16se="http://schemas.microsoft.com/office/word/2015/wordml/symex" xmlns:wpg="http://schemas.microsoft.com/office/word/2010/wordprocessingGroup" xmlns:wpi="http://schemas.microsoft.com/office/word/2010/wordprocessingInk" xmlns:wne="http://schemas.microsoft.com/office/word/2006/wordml" xmlns:wps="http://schemas.microsoft.com/office/word/2010/wordprocessingShape" mc:Ignorable="w14 w15 w16se w16cid w16 w16cex w16sdtdh w16du wp14">
   <w:abstractNum w:abstractNumId="0" w15:restartNumberingAfterBreak="0">
     <w:nsid w:val="4207508A"/>
     <w:multiLevelType w:val="hybridMultilevel"/>
@@ -909,7 +1076,7 @@
 </file>
 
 <file path=word/styles.xml><?xml version="1.0" encoding="utf-8"?>
-<w:styles xmlns:mc="http://schemas.openxmlformats.org/markup-compatibility/2006" xmlns:r="http://schemas.openxmlformats.org/officeDocument/2006/relationships" xmlns:w="http://schemas.openxmlformats.org/wordprocessingml/2006/main" xmlns:w14="http://schemas.microsoft.com/office/word/2010/wordml" xmlns:w15="http://schemas.microsoft.com/office/word/2012/wordml" xmlns:w16cex="http://schemas.microsoft.com/office/word/2018/wordml/cex" xmlns:w16cid="http://schemas.microsoft.com/office/word/2016/wordml/cid" xmlns:w16="http://schemas.microsoft.com/office/word/2018/wordml" xmlns:w16sdtdh="http://schemas.microsoft.com/office/word/2020/wordml/sdtdatahash" xmlns:w16se="http://schemas.microsoft.com/office/word/2015/wordml/symex" mc:Ignorable="w14 w15 w16se w16cid w16 w16cex w16sdtdh">
+<w:styles xmlns:mc="http://schemas.openxmlformats.org/markup-compatibility/2006" xmlns:r="http://schemas.openxmlformats.org/officeDocument/2006/relationships" xmlns:w="http://schemas.openxmlformats.org/wordprocessingml/2006/main" xmlns:w14="http://schemas.microsoft.com/office/word/2010/wordml" xmlns:w15="http://schemas.microsoft.com/office/word/2012/wordml" xmlns:w16cex="http://schemas.microsoft.com/office/word/2018/wordml/cex" xmlns:w16cid="http://schemas.microsoft.com/office/word/2016/wordml/cid" xmlns:w16="http://schemas.microsoft.com/office/word/2018/wordml" xmlns:w16du="http://schemas.microsoft.com/office/word/2023/wordml/word16du" xmlns:w16sdtdh="http://schemas.microsoft.com/office/word/2020/wordml/sdtdatahash" xmlns:w16se="http://schemas.microsoft.com/office/word/2015/wordml/symex" mc:Ignorable="w14 w15 w16se w16cid w16 w16cex w16sdtdh w16du">
   <w:docDefaults>
     <w:rPrDefault>
       <w:rPr>

</xml_diff>